<commit_message>
Writing Article and updating Cartoon
</commit_message>
<xml_diff>
--- a/Articles/2024/6-SASS-Or-SCSS/6 Functions.docx
+++ b/Articles/2024/6-SASS-Or-SCSS/6 Functions.docx
@@ -22,19 +22,7 @@
           <w:rPr>
             <w:rStyle w:val="Hyperlink"/>
           </w:rPr>
-          <w:t>watc</w:t>
-        </w:r>
-        <w:r>
-          <w:rPr>
-            <w:rStyle w:val="Hyperlink"/>
-          </w:rPr>
-          <w:t>h</w:t>
-        </w:r>
-        <w:r>
-          <w:rPr>
-            <w:rStyle w:val="Hyperlink"/>
-          </w:rPr>
-          <w:t xml:space="preserve"> SASS</w:t>
+          <w:t>watch SASS</w:t>
         </w:r>
       </w:hyperlink>
       <w:r>
@@ -67,6 +55,7 @@
       <w:r>
         <w:t xml:space="preserve">Go to your </w:t>
       </w:r>
+      <w:proofErr w:type="spellStart"/>
       <w:r>
         <w:rPr>
           <w:b/>
@@ -76,6 +65,7 @@
         </w:rPr>
         <w:t>main.scss</w:t>
       </w:r>
+      <w:proofErr w:type="spellEnd"/>
       <w:r>
         <w:rPr>
           <w:sz w:val="28"/>
@@ -92,7 +82,15 @@
         <w:t>We are going to be placing the functions right under our import statements on the page</w:t>
       </w:r>
       <w:r>
-        <w:t>. Notice that what is in the parenthesis is $weight-name, this was a made up variable name, but it will represent the font -weights, font-weights is the official CSS name, and inside that is the weight of bold. so now our own variable that we threw in the parenthesis will take the place of that official name.</w:t>
+        <w:t xml:space="preserve">. Notice that what is in the parenthesis is $weight-name, this was a </w:t>
+      </w:r>
+      <w:proofErr w:type="gramStart"/>
+      <w:r>
+        <w:t>made up</w:t>
+      </w:r>
+      <w:proofErr w:type="gramEnd"/>
+      <w:r>
+        <w:t xml:space="preserve"> variable name, but it will represent the font -weights, font-weights is the official CSS name, and inside that is the weight of bold. so now our own variable that we threw in the parenthesis will take the place of that official name.</w:t>
       </w:r>
     </w:p>
     <w:p>
@@ -249,7 +247,19 @@
           <w:szCs w:val="21"/>
           <w14:ligatures w14:val="none"/>
         </w:rPr>
-        <w:t>map-get</w:t>
+        <w:t>map-</w:t>
+      </w:r>
+      <w:proofErr w:type="gramStart"/>
+      <w:r>
+        <w:rPr>
+          <w:rFonts w:ascii="Consolas" w:eastAsia="Times New Roman" w:hAnsi="Consolas" w:cs="Times New Roman"/>
+          <w:color w:val="DCDCAA"/>
+          <w:kern w:val="0"/>
+          <w:sz w:val="21"/>
+          <w:szCs w:val="21"/>
+          <w14:ligatures w14:val="none"/>
+        </w:rPr>
+        <w:t>get</w:t>
       </w:r>
       <w:r>
         <w:rPr>
@@ -262,6 +272,7 @@
         </w:rPr>
         <w:t>(</w:t>
       </w:r>
+      <w:proofErr w:type="gramEnd"/>
       <w:r>
         <w:rPr>
           <w:rFonts w:ascii="Consolas" w:eastAsia="Times New Roman" w:hAnsi="Consolas" w:cs="Times New Roman"/>
@@ -459,6 +470,7 @@
         </w:rPr>
         <w:t> </w:t>
       </w:r>
+      <w:proofErr w:type="gramStart"/>
       <w:r>
         <w:rPr>
           <w:rFonts w:ascii="Consolas" w:eastAsia="Times New Roman" w:hAnsi="Consolas" w:cs="Times New Roman"/>
@@ -470,6 +482,7 @@
         </w:rPr>
         <w:t>.main</w:t>
       </w:r>
+      <w:proofErr w:type="gramEnd"/>
       <w:r>
         <w:rPr>
           <w:rFonts w:ascii="Consolas" w:eastAsia="Times New Roman" w:hAnsi="Consolas" w:cs="Times New Roman"/>
@@ -694,6 +707,7 @@
         </w:rPr>
         <w:t xml:space="preserve">    </w:t>
       </w:r>
+      <w:proofErr w:type="gramStart"/>
       <w:r>
         <w:rPr>
           <w:rFonts w:ascii="Consolas" w:eastAsia="Times New Roman" w:hAnsi="Consolas" w:cs="Times New Roman"/>
@@ -703,7 +717,19 @@
           <w:szCs w:val="21"/>
           <w14:ligatures w14:val="none"/>
         </w:rPr>
-        <w:t>#{&amp;}</w:t>
+        <w:t>#{</w:t>
+      </w:r>
+      <w:proofErr w:type="gramEnd"/>
+      <w:r>
+        <w:rPr>
+          <w:rFonts w:ascii="Consolas" w:eastAsia="Times New Roman" w:hAnsi="Consolas" w:cs="Times New Roman"/>
+          <w:color w:val="9CDCFE"/>
+          <w:kern w:val="0"/>
+          <w:sz w:val="21"/>
+          <w:szCs w:val="21"/>
+          <w14:ligatures w14:val="none"/>
+        </w:rPr>
+        <w:t>&amp;}</w:t>
       </w:r>
       <w:r>
         <w:rPr>
@@ -755,6 +781,7 @@
         </w:rPr>
         <w:t xml:space="preserve">        </w:t>
       </w:r>
+      <w:proofErr w:type="spellStart"/>
       <w:r>
         <w:rPr>
           <w:rFonts w:ascii="Consolas" w:eastAsia="Times New Roman" w:hAnsi="Consolas" w:cs="Times New Roman"/>
@@ -764,7 +791,19 @@
           <w:szCs w:val="21"/>
           <w14:ligatures w14:val="none"/>
         </w:rPr>
-        <w:t>font-weight</w:t>
+        <w:t>font-</w:t>
+      </w:r>
+      <w:proofErr w:type="gramStart"/>
+      <w:r>
+        <w:rPr>
+          <w:rFonts w:ascii="Consolas" w:eastAsia="Times New Roman" w:hAnsi="Consolas" w:cs="Times New Roman"/>
+          <w:color w:val="9CDCFE"/>
+          <w:kern w:val="0"/>
+          <w:sz w:val="21"/>
+          <w:szCs w:val="21"/>
+          <w14:ligatures w14:val="none"/>
+        </w:rPr>
+        <w:t>weight</w:t>
       </w:r>
       <w:r>
         <w:rPr>
@@ -788,6 +827,8 @@
         </w:rPr>
         <w:t>weight</w:t>
       </w:r>
+      <w:proofErr w:type="spellEnd"/>
+      <w:proofErr w:type="gramEnd"/>
       <w:r>
         <w:rPr>
           <w:rFonts w:ascii="Consolas" w:eastAsia="Times New Roman" w:hAnsi="Consolas" w:cs="Times New Roman"/>
@@ -860,6 +901,7 @@
         </w:rPr>
         <w:t xml:space="preserve">        </w:t>
       </w:r>
+      <w:proofErr w:type="gramStart"/>
       <w:r>
         <w:rPr>
           <w:rFonts w:ascii="Consolas" w:eastAsia="Times New Roman" w:hAnsi="Consolas" w:cs="Times New Roman"/>
@@ -882,6 +924,7 @@
         </w:rPr>
         <w:t>:hover</w:t>
       </w:r>
+      <w:proofErr w:type="gramEnd"/>
       <w:r>
         <w:rPr>
           <w:rFonts w:ascii="Consolas" w:eastAsia="Times New Roman" w:hAnsi="Consolas" w:cs="Times New Roman"/>
@@ -932,6 +975,8 @@
         </w:rPr>
         <w:t xml:space="preserve">            </w:t>
       </w:r>
+      <w:proofErr w:type="spellStart"/>
+      <w:proofErr w:type="gramStart"/>
       <w:r>
         <w:rPr>
           <w:rFonts w:ascii="Consolas" w:eastAsia="Times New Roman" w:hAnsi="Consolas" w:cs="Times New Roman"/>
@@ -965,6 +1010,8 @@
         </w:rPr>
         <w:t>chocolate</w:t>
       </w:r>
+      <w:proofErr w:type="spellEnd"/>
+      <w:proofErr w:type="gramEnd"/>
       <w:r>
         <w:rPr>
           <w:rFonts w:ascii="Consolas" w:eastAsia="Times New Roman" w:hAnsi="Consolas" w:cs="Times New Roman"/>
@@ -1226,6 +1273,9 @@
     </w:p>
     <w:p>
       <w:r>
+        <w:rPr>
+          <w:noProof/>
+        </w:rPr>
         <w:drawing>
           <wp:inline distT="0" distB="0" distL="0" distR="0" wp14:anchorId="1334EBB8" wp14:editId="432F12B3">
             <wp:extent cx="5943600" cy="2649855"/>
@@ -1270,6 +1320,8 @@
       <w:r>
         <w:t xml:space="preserve">Back in the </w:t>
       </w:r>
+      <w:proofErr w:type="spellStart"/>
+      <w:proofErr w:type="gramStart"/>
       <w:r>
         <w:rPr>
           <w:b/>
@@ -1279,13 +1331,19 @@
         </w:rPr>
         <w:t>main.SCSS</w:t>
       </w:r>
+      <w:proofErr w:type="spellEnd"/>
+      <w:proofErr w:type="gramEnd"/>
       <w:r>
         <w:t>.</w:t>
       </w:r>
     </w:p>
     <w:p>
       <w:r>
-        <w:t xml:space="preserve">Add the top 3 lines to your </w:t>
+        <w:t xml:space="preserve">Add the top 3 lines to </w:t>
+      </w:r>
+      <w:proofErr w:type="gramStart"/>
+      <w:r>
+        <w:t xml:space="preserve">your </w:t>
       </w:r>
       <w:r>
         <w:rPr>
@@ -1296,6 +1354,7 @@
         </w:rPr>
         <w:t>.main</w:t>
       </w:r>
+      <w:proofErr w:type="gramEnd"/>
       <w:r>
         <w:rPr>
           <w:sz w:val="28"/>
@@ -1337,6 +1396,7 @@
           <w14:ligatures w14:val="none"/>
         </w:rPr>
       </w:pPr>
+      <w:proofErr w:type="gramStart"/>
       <w:r>
         <w:rPr>
           <w:rFonts w:ascii="Consolas" w:eastAsia="Times New Roman" w:hAnsi="Consolas" w:cs="Times New Roman"/>
@@ -1348,6 +1408,7 @@
         </w:rPr>
         <w:t>.main</w:t>
       </w:r>
+      <w:proofErr w:type="gramEnd"/>
       <w:r>
         <w:rPr>
           <w:rFonts w:ascii="Consolas" w:eastAsia="Times New Roman" w:hAnsi="Consolas" w:cs="Times New Roman"/>
@@ -1398,6 +1459,8 @@
         </w:rPr>
         <w:t xml:space="preserve">        </w:t>
       </w:r>
+      <w:proofErr w:type="spellStart"/>
+      <w:proofErr w:type="gramStart"/>
       <w:r>
         <w:rPr>
           <w:rFonts w:ascii="Consolas" w:eastAsia="Times New Roman" w:hAnsi="Consolas" w:cs="Times New Roman"/>
@@ -1431,6 +1494,8 @@
         </w:rPr>
         <w:t>flex</w:t>
       </w:r>
+      <w:proofErr w:type="spellEnd"/>
+      <w:proofErr w:type="gramEnd"/>
       <w:r>
         <w:rPr>
           <w:rFonts w:ascii="Consolas" w:eastAsia="Times New Roman" w:hAnsi="Consolas" w:cs="Times New Roman"/>
@@ -1887,6 +1952,7 @@
         </w:rPr>
         <w:t xml:space="preserve">    </w:t>
       </w:r>
+      <w:proofErr w:type="gramStart"/>
       <w:r>
         <w:rPr>
           <w:rFonts w:ascii="Consolas" w:eastAsia="Times New Roman" w:hAnsi="Consolas" w:cs="Times New Roman"/>
@@ -1896,7 +1962,19 @@
           <w:szCs w:val="21"/>
           <w14:ligatures w14:val="none"/>
         </w:rPr>
-        <w:t>#{&amp;}</w:t>
+        <w:t>#{</w:t>
+      </w:r>
+      <w:proofErr w:type="gramEnd"/>
+      <w:r>
+        <w:rPr>
+          <w:rFonts w:ascii="Consolas" w:eastAsia="Times New Roman" w:hAnsi="Consolas" w:cs="Times New Roman"/>
+          <w:color w:val="9CDCFE"/>
+          <w:kern w:val="0"/>
+          <w:sz w:val="21"/>
+          <w:szCs w:val="21"/>
+          <w14:ligatures w14:val="none"/>
+        </w:rPr>
+        <w:t>&amp;}</w:t>
       </w:r>
       <w:r>
         <w:rPr>
@@ -1948,6 +2026,7 @@
         </w:rPr>
         <w:t xml:space="preserve">        </w:t>
       </w:r>
+      <w:proofErr w:type="spellStart"/>
       <w:r>
         <w:rPr>
           <w:rFonts w:ascii="Consolas" w:eastAsia="Times New Roman" w:hAnsi="Consolas" w:cs="Times New Roman"/>
@@ -1957,7 +2036,19 @@
           <w:szCs w:val="21"/>
           <w14:ligatures w14:val="none"/>
         </w:rPr>
-        <w:t>font-weight</w:t>
+        <w:t>font-</w:t>
+      </w:r>
+      <w:proofErr w:type="gramStart"/>
+      <w:r>
+        <w:rPr>
+          <w:rFonts w:ascii="Consolas" w:eastAsia="Times New Roman" w:hAnsi="Consolas" w:cs="Times New Roman"/>
+          <w:color w:val="9CDCFE"/>
+          <w:kern w:val="0"/>
+          <w:sz w:val="21"/>
+          <w:szCs w:val="21"/>
+          <w14:ligatures w14:val="none"/>
+        </w:rPr>
+        <w:t>weight</w:t>
       </w:r>
       <w:r>
         <w:rPr>
@@ -1981,6 +2072,8 @@
         </w:rPr>
         <w:t>weight</w:t>
       </w:r>
+      <w:proofErr w:type="spellEnd"/>
+      <w:proofErr w:type="gramEnd"/>
       <w:r>
         <w:rPr>
           <w:rFonts w:ascii="Consolas" w:eastAsia="Times New Roman" w:hAnsi="Consolas" w:cs="Times New Roman"/>
@@ -2053,6 +2146,7 @@
         </w:rPr>
         <w:t xml:space="preserve">        </w:t>
       </w:r>
+      <w:proofErr w:type="gramStart"/>
       <w:r>
         <w:rPr>
           <w:rFonts w:ascii="Consolas" w:eastAsia="Times New Roman" w:hAnsi="Consolas" w:cs="Times New Roman"/>
@@ -2075,6 +2169,7 @@
         </w:rPr>
         <w:t>:hover</w:t>
       </w:r>
+      <w:proofErr w:type="gramEnd"/>
       <w:r>
         <w:rPr>
           <w:rFonts w:ascii="Consolas" w:eastAsia="Times New Roman" w:hAnsi="Consolas" w:cs="Times New Roman"/>
@@ -2125,6 +2220,8 @@
         </w:rPr>
         <w:t xml:space="preserve">            </w:t>
       </w:r>
+      <w:proofErr w:type="spellStart"/>
+      <w:proofErr w:type="gramStart"/>
       <w:r>
         <w:rPr>
           <w:rFonts w:ascii="Consolas" w:eastAsia="Times New Roman" w:hAnsi="Consolas" w:cs="Times New Roman"/>
@@ -2158,6 +2255,8 @@
         </w:rPr>
         <w:t>chocolate</w:t>
       </w:r>
+      <w:proofErr w:type="spellEnd"/>
+      <w:proofErr w:type="gramEnd"/>
       <w:r>
         <w:rPr>
           <w:rFonts w:ascii="Consolas" w:eastAsia="Times New Roman" w:hAnsi="Consolas" w:cs="Times New Roman"/>
@@ -2331,6 +2430,9 @@
     </w:p>
     <w:p>
       <w:r>
+        <w:rPr>
+          <w:noProof/>
+        </w:rPr>
         <w:drawing>
           <wp:inline distT="0" distB="0" distL="0" distR="0" wp14:anchorId="05ED2CF9" wp14:editId="3A305BA3">
             <wp:extent cx="5943600" cy="2145665"/>
@@ -2381,18 +2483,23 @@
       <w:r>
         <w:t xml:space="preserve">Inside of your </w:t>
       </w:r>
+      <w:proofErr w:type="spellStart"/>
       <w:r>
         <w:rPr>
           <w:rStyle w:val="BigDarkBoldChar"/>
         </w:rPr>
         <w:t>main.SCSS</w:t>
       </w:r>
+      <w:proofErr w:type="spellEnd"/>
       <w:r>
         <w:t xml:space="preserve"> file</w:t>
       </w:r>
     </w:p>
     <w:p>
       <w:r>
+        <w:rPr>
+          <w:noProof/>
+        </w:rPr>
         <w:lastRenderedPageBreak/>
         <w:drawing>
           <wp:inline distT="0" distB="0" distL="0" distR="0" wp14:anchorId="723386AC" wp14:editId="3DC2610E">
@@ -2446,6 +2553,8 @@
           <w14:ligatures w14:val="none"/>
         </w:rPr>
       </w:pPr>
+      <w:proofErr w:type="spellStart"/>
+      <w:proofErr w:type="gramStart"/>
       <w:r>
         <w:rPr>
           <w:rFonts w:ascii="Consolas" w:eastAsia="Times New Roman" w:hAnsi="Consolas" w:cs="Times New Roman"/>
@@ -2479,6 +2588,8 @@
         </w:rPr>
         <w:t>flex</w:t>
       </w:r>
+      <w:proofErr w:type="spellEnd"/>
+      <w:proofErr w:type="gramEnd"/>
       <w:r>
         <w:rPr>
           <w:rFonts w:ascii="Consolas" w:eastAsia="Times New Roman" w:hAnsi="Consolas" w:cs="Times New Roman"/>
@@ -2633,7 +2744,15 @@
     <w:p/>
     <w:p>
       <w:r>
-        <w:t>Cut those top 3 lines from the rule properties that we just added to .main, and put them into our new mixin</w:t>
+        <w:t xml:space="preserve">Cut those top 3 lines from the rule properties that we just added </w:t>
+      </w:r>
+      <w:proofErr w:type="gramStart"/>
+      <w:r>
+        <w:t>to .main</w:t>
+      </w:r>
+      <w:proofErr w:type="gramEnd"/>
+      <w:r>
+        <w:t>, and put them into our new mixin</w:t>
       </w:r>
     </w:p>
     <w:p>
@@ -2671,6 +2790,7 @@
         </w:rPr>
         <w:t xml:space="preserve"> </w:t>
       </w:r>
+      <w:proofErr w:type="spellStart"/>
       <w:r>
         <w:rPr>
           <w:rFonts w:ascii="Consolas" w:eastAsia="Times New Roman" w:hAnsi="Consolas" w:cs="Times New Roman"/>
@@ -2682,6 +2802,7 @@
         </w:rPr>
         <w:t>flexCenter</w:t>
       </w:r>
+      <w:proofErr w:type="spellEnd"/>
       <w:r>
         <w:rPr>
           <w:rFonts w:ascii="Consolas" w:eastAsia="Times New Roman" w:hAnsi="Consolas" w:cs="Times New Roman"/>
@@ -2743,6 +2864,8 @@
         </w:rPr>
         <w:t xml:space="preserve">    </w:t>
       </w:r>
+      <w:proofErr w:type="spellStart"/>
+      <w:proofErr w:type="gramStart"/>
       <w:r>
         <w:rPr>
           <w:rFonts w:ascii="Consolas" w:eastAsia="Times New Roman" w:hAnsi="Consolas" w:cs="Times New Roman"/>
@@ -2776,6 +2899,8 @@
         </w:rPr>
         <w:t>flex</w:t>
       </w:r>
+      <w:proofErr w:type="spellEnd"/>
+      <w:proofErr w:type="gramEnd"/>
       <w:r>
         <w:rPr>
           <w:rFonts w:ascii="Consolas" w:eastAsia="Times New Roman" w:hAnsi="Consolas" w:cs="Times New Roman"/>
@@ -2982,7 +3107,15 @@
     <w:p/>
     <w:p>
       <w:r>
-        <w:t>You are going to place the mixin before your first tag, which for us is the body tag, and after The maps</w:t>
+        <w:t xml:space="preserve">You are going to place the mixin before your first tag, which for us is the body tag, and after </w:t>
+      </w:r>
+      <w:proofErr w:type="gramStart"/>
+      <w:r>
+        <w:t>The</w:t>
+      </w:r>
+      <w:proofErr w:type="gramEnd"/>
+      <w:r>
+        <w:t xml:space="preserve"> maps</w:t>
       </w:r>
     </w:p>
     <w:p>
@@ -2992,6 +3125,9 @@
     </w:p>
     <w:p>
       <w:r>
+        <w:rPr>
+          <w:noProof/>
+        </w:rPr>
         <w:lastRenderedPageBreak/>
         <w:drawing>
           <wp:inline distT="0" distB="0" distL="0" distR="0" wp14:anchorId="61BA8C96" wp14:editId="438F1DE6">
@@ -3040,7 +3176,15 @@
     </w:p>
     <w:p>
       <w:r>
-        <w:t>Now that you have defined the mixin, you need to know how to place it into your rule so that our .main can use it.</w:t>
+        <w:t xml:space="preserve">Now that you have defined the mixin, you need to know how to place it into your rule so that </w:t>
+      </w:r>
+      <w:proofErr w:type="gramStart"/>
+      <w:r>
+        <w:t>our .main</w:t>
+      </w:r>
+      <w:proofErr w:type="gramEnd"/>
+      <w:r>
+        <w:t xml:space="preserve"> can use it.</w:t>
       </w:r>
     </w:p>
     <w:p>
@@ -3103,6 +3247,7 @@
         </w:rPr>
         <w:t xml:space="preserve"> </w:t>
       </w:r>
+      <w:proofErr w:type="spellStart"/>
       <w:r>
         <w:rPr>
           <w:rFonts w:ascii="Consolas" w:eastAsia="Times New Roman" w:hAnsi="Consolas" w:cs="Times New Roman"/>
@@ -3114,6 +3259,7 @@
         </w:rPr>
         <w:t>flexCenter</w:t>
       </w:r>
+      <w:proofErr w:type="spellEnd"/>
       <w:r>
         <w:rPr>
           <w:rFonts w:ascii="Consolas" w:eastAsia="Times New Roman" w:hAnsi="Consolas" w:cs="Times New Roman"/>
@@ -3143,6 +3289,9 @@
     <w:p/>
     <w:p>
       <w:r>
+        <w:rPr>
+          <w:noProof/>
+        </w:rPr>
         <w:drawing>
           <wp:inline distT="0" distB="0" distL="0" distR="0" wp14:anchorId="12B6A841" wp14:editId="32F2C150">
             <wp:extent cx="3114675" cy="3392771"/>
@@ -3185,11 +3334,19 @@
         <w:lastRenderedPageBreak/>
         <w:t xml:space="preserve">Now, </w:t>
       </w:r>
+      <w:proofErr w:type="gramStart"/>
       <w:r>
         <w:rPr>
           <w:rStyle w:val="BigDarkBoldChar"/>
         </w:rPr>
-        <w:t>Save it</w:t>
+        <w:t>Save</w:t>
+      </w:r>
+      <w:proofErr w:type="gramEnd"/>
+      <w:r>
+        <w:rPr>
+          <w:rStyle w:val="BigDarkBoldChar"/>
+        </w:rPr>
+        <w:t xml:space="preserve"> it</w:t>
       </w:r>
       <w:r>
         <w:t xml:space="preserve"> and go back to </w:t>
@@ -3211,6 +3368,9 @@
     </w:p>
     <w:p>
       <w:r>
+        <w:rPr>
+          <w:noProof/>
+        </w:rPr>
         <w:drawing>
           <wp:inline distT="0" distB="0" distL="0" distR="0" wp14:anchorId="2FFD6D5C" wp14:editId="737F9E0D">
             <wp:extent cx="5943600" cy="2520315"/>
@@ -3248,23 +3408,43 @@
         </w:drawing>
       </w:r>
     </w:p>
-    <w:p>
+    <w:p/>
+    <w:p>
+      <w:pPr>
+        <w:pStyle w:val="Heading1"/>
+      </w:pPr>
+      <w:r>
+        <w:t>Mixins Arguments</w:t>
+      </w:r>
+    </w:p>
+    <w:p>
+      <w:r>
+        <w:t xml:space="preserve">Remember to </w:t>
+      </w:r>
       <w:hyperlink r:id="rId16" w:history="1">
         <w:r>
           <w:rPr>
             <w:rStyle w:val="Hyperlink"/>
           </w:rPr>
-          <w:t>https://www.youtube.com/watch?v=_a5j7KoflTs</w:t>
+          <w:t>turn on SASS</w:t>
         </w:r>
       </w:hyperlink>
     </w:p>
     <w:p>
       <w:r>
+        <w:t>Ok, we are going to start out by giving our second paragraph a different class name in the index.html page.</w:t>
+      </w:r>
+    </w:p>
+    <w:p>
+      <w:r>
+        <w:rPr>
+          <w:noProof/>
+        </w:rPr>
         <w:drawing>
-          <wp:inline distT="0" distB="0" distL="0" distR="0" wp14:anchorId="4C1729BD" wp14:editId="2FA90E0E">
-            <wp:extent cx="3743847" cy="1305107"/>
-            <wp:effectExtent l="0" t="0" r="9525" b="9525"/>
-            <wp:docPr id="207736798" name="Picture 1"/>
+          <wp:inline distT="0" distB="0" distL="0" distR="0" wp14:anchorId="5EF29D78" wp14:editId="46E3D24B">
+            <wp:extent cx="5943600" cy="2838450"/>
+            <wp:effectExtent l="0" t="0" r="0" b="0"/>
+            <wp:docPr id="263207885" name="Picture 1"/>
             <wp:cNvGraphicFramePr>
               <a:graphicFrameLocks xmlns:a="http://schemas.openxmlformats.org/drawingml/2006/main" noChangeAspect="1"/>
             </wp:cNvGraphicFramePr>
@@ -3272,7 +3452,7 @@
               <a:graphicData uri="http://schemas.openxmlformats.org/drawingml/2006/picture">
                 <pic:pic xmlns:pic="http://schemas.openxmlformats.org/drawingml/2006/picture">
                   <pic:nvPicPr>
-                    <pic:cNvPr id="207736798" name=""/>
+                    <pic:cNvPr id="263207885" name=""/>
                     <pic:cNvPicPr/>
                   </pic:nvPicPr>
                   <pic:blipFill>
@@ -3284,7 +3464,7 @@
                   <pic:spPr>
                     <a:xfrm>
                       <a:off x="0" y="0"/>
-                      <a:ext cx="3743847" cy="1305107"/>
+                      <a:ext cx="5943600" cy="2838450"/>
                     </a:xfrm>
                     <a:prstGeom prst="rect">
                       <a:avLst/>
@@ -3297,6 +3477,1447 @@
         </w:drawing>
       </w:r>
     </w:p>
+    <w:p/>
+    <w:p>
+      <w:r>
+        <w:lastRenderedPageBreak/>
+        <w:t xml:space="preserve">We can easily give this div the same initial properties, by going to the class definition </w:t>
+      </w:r>
+      <w:proofErr w:type="gramStart"/>
+      <w:r>
+        <w:t>for .main</w:t>
+      </w:r>
+      <w:proofErr w:type="gramEnd"/>
+      <w:r>
+        <w:t xml:space="preserve">, adding a coma, and adding the name of the new class. Rember to put the dot in front </w:t>
+      </w:r>
+      <w:proofErr w:type="gramStart"/>
+      <w:r>
+        <w:t>of .main</w:t>
+      </w:r>
+      <w:proofErr w:type="gramEnd"/>
+      <w:r>
+        <w:t>2, it is a class and it will need it to work</w:t>
+      </w:r>
+    </w:p>
+    <w:p>
+      <w:r>
+        <w:rPr>
+          <w:noProof/>
+        </w:rPr>
+        <w:drawing>
+          <wp:inline distT="0" distB="0" distL="0" distR="0" wp14:anchorId="1A15403B" wp14:editId="2A6CB847">
+            <wp:extent cx="2571750" cy="1341438"/>
+            <wp:effectExtent l="0" t="0" r="0" b="0"/>
+            <wp:docPr id="546553377" name="Picture 1"/>
+            <wp:cNvGraphicFramePr>
+              <a:graphicFrameLocks xmlns:a="http://schemas.openxmlformats.org/drawingml/2006/main" noChangeAspect="1"/>
+            </wp:cNvGraphicFramePr>
+            <a:graphic xmlns:a="http://schemas.openxmlformats.org/drawingml/2006/main">
+              <a:graphicData uri="http://schemas.openxmlformats.org/drawingml/2006/picture">
+                <pic:pic xmlns:pic="http://schemas.openxmlformats.org/drawingml/2006/picture">
+                  <pic:nvPicPr>
+                    <pic:cNvPr id="546553377" name=""/>
+                    <pic:cNvPicPr/>
+                  </pic:nvPicPr>
+                  <pic:blipFill>
+                    <a:blip r:embed="rId18"/>
+                    <a:stretch>
+                      <a:fillRect/>
+                    </a:stretch>
+                  </pic:blipFill>
+                  <pic:spPr>
+                    <a:xfrm>
+                      <a:off x="0" y="0"/>
+                      <a:ext cx="2577654" cy="1344518"/>
+                    </a:xfrm>
+                    <a:prstGeom prst="rect">
+                      <a:avLst/>
+                    </a:prstGeom>
+                  </pic:spPr>
+                </pic:pic>
+              </a:graphicData>
+            </a:graphic>
+          </wp:inline>
+        </w:drawing>
+      </w:r>
+    </w:p>
+    <w:p/>
+    <w:p>
+      <w:r>
+        <w:t>Now when you go back to the index.html file and run it, both paragraph’s settings should look alike.</w:t>
+      </w:r>
+    </w:p>
+    <w:p>
+      <w:r>
+        <w:rPr>
+          <w:noProof/>
+        </w:rPr>
+        <w:drawing>
+          <wp:inline distT="0" distB="0" distL="0" distR="0" wp14:anchorId="4A93C515" wp14:editId="3A1279BE">
+            <wp:extent cx="5943600" cy="1433195"/>
+            <wp:effectExtent l="0" t="0" r="0" b="0"/>
+            <wp:docPr id="1369133402" name="Picture 1"/>
+            <wp:cNvGraphicFramePr>
+              <a:graphicFrameLocks xmlns:a="http://schemas.openxmlformats.org/drawingml/2006/main" noChangeAspect="1"/>
+            </wp:cNvGraphicFramePr>
+            <a:graphic xmlns:a="http://schemas.openxmlformats.org/drawingml/2006/main">
+              <a:graphicData uri="http://schemas.openxmlformats.org/drawingml/2006/picture">
+                <pic:pic xmlns:pic="http://schemas.openxmlformats.org/drawingml/2006/picture">
+                  <pic:nvPicPr>
+                    <pic:cNvPr id="1369133402" name=""/>
+                    <pic:cNvPicPr/>
+                  </pic:nvPicPr>
+                  <pic:blipFill>
+                    <a:blip r:embed="rId19"/>
+                    <a:stretch>
+                      <a:fillRect/>
+                    </a:stretch>
+                  </pic:blipFill>
+                  <pic:spPr>
+                    <a:xfrm>
+                      <a:off x="0" y="0"/>
+                      <a:ext cx="5943600" cy="1433195"/>
+                    </a:xfrm>
+                    <a:prstGeom prst="rect">
+                      <a:avLst/>
+                    </a:prstGeom>
+                  </pic:spPr>
+                </pic:pic>
+              </a:graphicData>
+            </a:graphic>
+          </wp:inline>
+        </w:drawing>
+      </w:r>
+    </w:p>
+    <w:p/>
+    <w:p>
+      <w:r>
+        <w:t>Now let’s just add another mixin at the top of our code</w:t>
+      </w:r>
+      <w:r>
+        <w:t>. Under your other mixin rule, and before the body rule. See how we added the two arguments in the parenthesis after the mixin name of bordered.</w:t>
+      </w:r>
+    </w:p>
+    <w:p>
+      <w:r>
+        <w:rPr>
+          <w:noProof/>
+        </w:rPr>
+        <w:drawing>
+          <wp:inline distT="0" distB="0" distL="0" distR="0" wp14:anchorId="5DD064D5" wp14:editId="1EB927E8">
+            <wp:extent cx="4258269" cy="3048425"/>
+            <wp:effectExtent l="0" t="0" r="9525" b="0"/>
+            <wp:docPr id="1603361479" name="Picture 1"/>
+            <wp:cNvGraphicFramePr>
+              <a:graphicFrameLocks xmlns:a="http://schemas.openxmlformats.org/drawingml/2006/main" noChangeAspect="1"/>
+            </wp:cNvGraphicFramePr>
+            <a:graphic xmlns:a="http://schemas.openxmlformats.org/drawingml/2006/main">
+              <a:graphicData uri="http://schemas.openxmlformats.org/drawingml/2006/picture">
+                <pic:pic xmlns:pic="http://schemas.openxmlformats.org/drawingml/2006/picture">
+                  <pic:nvPicPr>
+                    <pic:cNvPr id="1603361479" name=""/>
+                    <pic:cNvPicPr/>
+                  </pic:nvPicPr>
+                  <pic:blipFill>
+                    <a:blip r:embed="rId20"/>
+                    <a:stretch>
+                      <a:fillRect/>
+                    </a:stretch>
+                  </pic:blipFill>
+                  <pic:spPr>
+                    <a:xfrm>
+                      <a:off x="0" y="0"/>
+                      <a:ext cx="4258269" cy="3048425"/>
+                    </a:xfrm>
+                    <a:prstGeom prst="rect">
+                      <a:avLst/>
+                    </a:prstGeom>
+                  </pic:spPr>
+                </pic:pic>
+              </a:graphicData>
+            </a:graphic>
+          </wp:inline>
+        </w:drawing>
+      </w:r>
+    </w:p>
+    <w:p>
+      <w:r>
+        <w:lastRenderedPageBreak/>
+        <w:t xml:space="preserve">Now go down to the code </w:t>
+      </w:r>
+      <w:proofErr w:type="gramStart"/>
+      <w:r>
+        <w:t>of .main</w:t>
+      </w:r>
+      <w:proofErr w:type="gramEnd"/>
+      <w:r>
+        <w:t>, .main2, and then add another include</w:t>
+      </w:r>
+    </w:p>
+    <w:p>
+      <w:pPr>
+        <w:shd w:val="clear" w:color="auto" w:fill="1F1F1F"/>
+        <w:spacing w:after="0" w:line="210" w:lineRule="atLeast"/>
+        <w:rPr>
+          <w:rFonts w:ascii="Consolas" w:eastAsia="Times New Roman" w:hAnsi="Consolas" w:cs="Times New Roman"/>
+          <w:color w:val="CCCCCC"/>
+          <w:kern w:val="0"/>
+          <w:sz w:val="21"/>
+          <w:szCs w:val="21"/>
+          <w14:ligatures w14:val="none"/>
+        </w:rPr>
+      </w:pPr>
+      <w:r>
+        <w:rPr>
+          <w:rFonts w:ascii="Consolas" w:eastAsia="Times New Roman" w:hAnsi="Consolas" w:cs="Times New Roman"/>
+          <w:color w:val="CCCCCC"/>
+          <w:kern w:val="0"/>
+          <w:sz w:val="21"/>
+          <w:szCs w:val="21"/>
+          <w14:ligatures w14:val="none"/>
+        </w:rPr>
+        <w:t> </w:t>
+      </w:r>
+    </w:p>
+    <w:p>
+      <w:pPr>
+        <w:shd w:val="clear" w:color="auto" w:fill="1F1F1F"/>
+        <w:spacing w:after="0" w:line="210" w:lineRule="atLeast"/>
+        <w:rPr>
+          <w:rFonts w:ascii="Consolas" w:eastAsia="Times New Roman" w:hAnsi="Consolas" w:cs="Times New Roman"/>
+          <w:color w:val="CCCCCC"/>
+          <w:kern w:val="0"/>
+          <w:sz w:val="21"/>
+          <w:szCs w:val="21"/>
+          <w14:ligatures w14:val="none"/>
+        </w:rPr>
+      </w:pPr>
+      <w:proofErr w:type="gramStart"/>
+      <w:r>
+        <w:rPr>
+          <w:rFonts w:ascii="Consolas" w:eastAsia="Times New Roman" w:hAnsi="Consolas" w:cs="Times New Roman"/>
+          <w:color w:val="D7BA7D"/>
+          <w:kern w:val="0"/>
+          <w:sz w:val="21"/>
+          <w:szCs w:val="21"/>
+          <w14:ligatures w14:val="none"/>
+        </w:rPr>
+        <w:t>.main</w:t>
+      </w:r>
+      <w:proofErr w:type="gramEnd"/>
+      <w:r>
+        <w:rPr>
+          <w:rFonts w:ascii="Consolas" w:eastAsia="Times New Roman" w:hAnsi="Consolas" w:cs="Times New Roman"/>
+          <w:color w:val="CCCCCC"/>
+          <w:kern w:val="0"/>
+          <w:sz w:val="21"/>
+          <w:szCs w:val="21"/>
+          <w14:ligatures w14:val="none"/>
+        </w:rPr>
+        <w:t>,</w:t>
+      </w:r>
+      <w:r>
+        <w:rPr>
+          <w:rFonts w:ascii="Consolas" w:eastAsia="Times New Roman" w:hAnsi="Consolas" w:cs="Times New Roman"/>
+          <w:color w:val="D7BA7D"/>
+          <w:kern w:val="0"/>
+          <w:sz w:val="21"/>
+          <w:szCs w:val="21"/>
+          <w14:ligatures w14:val="none"/>
+        </w:rPr>
+        <w:t>.main2</w:t>
+      </w:r>
+      <w:r>
+        <w:rPr>
+          <w:rFonts w:ascii="Consolas" w:eastAsia="Times New Roman" w:hAnsi="Consolas" w:cs="Times New Roman"/>
+          <w:color w:val="CCCCCC"/>
+          <w:kern w:val="0"/>
+          <w:sz w:val="21"/>
+          <w:szCs w:val="21"/>
+          <w14:ligatures w14:val="none"/>
+        </w:rPr>
+        <w:t xml:space="preserve"> {</w:t>
+      </w:r>
+    </w:p>
+    <w:p>
+      <w:pPr>
+        <w:shd w:val="clear" w:color="auto" w:fill="1F1F1F"/>
+        <w:spacing w:after="0" w:line="210" w:lineRule="atLeast"/>
+        <w:rPr>
+          <w:rFonts w:ascii="Consolas" w:eastAsia="Times New Roman" w:hAnsi="Consolas" w:cs="Times New Roman"/>
+          <w:color w:val="CCCCCC"/>
+          <w:kern w:val="0"/>
+          <w:sz w:val="21"/>
+          <w:szCs w:val="21"/>
+          <w14:ligatures w14:val="none"/>
+        </w:rPr>
+      </w:pPr>
+    </w:p>
+    <w:p>
+      <w:pPr>
+        <w:shd w:val="clear" w:color="auto" w:fill="1F1F1F"/>
+        <w:spacing w:after="0" w:line="210" w:lineRule="atLeast"/>
+        <w:rPr>
+          <w:rFonts w:ascii="Consolas" w:eastAsia="Times New Roman" w:hAnsi="Consolas" w:cs="Times New Roman"/>
+          <w:color w:val="CCCCCC"/>
+          <w:kern w:val="0"/>
+          <w:sz w:val="21"/>
+          <w:szCs w:val="21"/>
+          <w14:ligatures w14:val="none"/>
+        </w:rPr>
+      </w:pPr>
+      <w:r>
+        <w:rPr>
+          <w:rFonts w:ascii="Consolas" w:eastAsia="Times New Roman" w:hAnsi="Consolas" w:cs="Times New Roman"/>
+          <w:color w:val="CCCCCC"/>
+          <w:kern w:val="0"/>
+          <w:sz w:val="21"/>
+          <w:szCs w:val="21"/>
+          <w14:ligatures w14:val="none"/>
+        </w:rPr>
+        <w:t xml:space="preserve">        </w:t>
+      </w:r>
+      <w:r>
+        <w:rPr>
+          <w:rFonts w:ascii="Consolas" w:eastAsia="Times New Roman" w:hAnsi="Consolas" w:cs="Times New Roman"/>
+          <w:color w:val="C586C0"/>
+          <w:kern w:val="0"/>
+          <w:sz w:val="21"/>
+          <w:szCs w:val="21"/>
+          <w14:ligatures w14:val="none"/>
+        </w:rPr>
+        <w:t>@include</w:t>
+      </w:r>
+      <w:r>
+        <w:rPr>
+          <w:rFonts w:ascii="Consolas" w:eastAsia="Times New Roman" w:hAnsi="Consolas" w:cs="Times New Roman"/>
+          <w:color w:val="CCCCCC"/>
+          <w:kern w:val="0"/>
+          <w:sz w:val="21"/>
+          <w:szCs w:val="21"/>
+          <w14:ligatures w14:val="none"/>
+        </w:rPr>
+        <w:t xml:space="preserve"> </w:t>
+      </w:r>
+      <w:proofErr w:type="spellStart"/>
+      <w:r>
+        <w:rPr>
+          <w:rFonts w:ascii="Consolas" w:eastAsia="Times New Roman" w:hAnsi="Consolas" w:cs="Times New Roman"/>
+          <w:color w:val="DCDCAA"/>
+          <w:kern w:val="0"/>
+          <w:sz w:val="21"/>
+          <w:szCs w:val="21"/>
+          <w14:ligatures w14:val="none"/>
+        </w:rPr>
+        <w:t>flexCenter</w:t>
+      </w:r>
+      <w:proofErr w:type="spellEnd"/>
+      <w:r>
+        <w:rPr>
+          <w:rFonts w:ascii="Consolas" w:eastAsia="Times New Roman" w:hAnsi="Consolas" w:cs="Times New Roman"/>
+          <w:color w:val="CCCCCC"/>
+          <w:kern w:val="0"/>
+          <w:sz w:val="21"/>
+          <w:szCs w:val="21"/>
+          <w14:ligatures w14:val="none"/>
+        </w:rPr>
+        <w:t>;</w:t>
+      </w:r>
+    </w:p>
+    <w:p>
+      <w:pPr>
+        <w:shd w:val="clear" w:color="auto" w:fill="1F1F1F"/>
+        <w:spacing w:after="0" w:line="210" w:lineRule="atLeast"/>
+        <w:rPr>
+          <w:rFonts w:ascii="Consolas" w:eastAsia="Times New Roman" w:hAnsi="Consolas" w:cs="Times New Roman"/>
+          <w:color w:val="CCCCCC"/>
+          <w:kern w:val="0"/>
+          <w:sz w:val="21"/>
+          <w:szCs w:val="21"/>
+          <w14:ligatures w14:val="none"/>
+        </w:rPr>
+      </w:pPr>
+      <w:r>
+        <w:rPr>
+          <w:rFonts w:ascii="Consolas" w:eastAsia="Times New Roman" w:hAnsi="Consolas" w:cs="Times New Roman"/>
+          <w:noProof/>
+          <w:color w:val="CCCCCC"/>
+          <w:kern w:val="0"/>
+          <w:sz w:val="21"/>
+          <w:szCs w:val="21"/>
+        </w:rPr>
+        <mc:AlternateContent>
+          <mc:Choice Requires="wps">
+            <w:drawing>
+              <wp:anchor distT="0" distB="0" distL="114300" distR="114300" simplePos="0" relativeHeight="251659264" behindDoc="0" locked="0" layoutInCell="1" allowOverlap="1" wp14:anchorId="6028D02B" wp14:editId="5EF9383B">
+                <wp:simplePos x="0" y="0"/>
+                <wp:positionH relativeFrom="column">
+                  <wp:posOffset>75883</wp:posOffset>
+                </wp:positionH>
+                <wp:positionV relativeFrom="paragraph">
+                  <wp:posOffset>80962</wp:posOffset>
+                </wp:positionV>
+                <wp:extent cx="381000" cy="371475"/>
+                <wp:effectExtent l="61912" t="33338" r="42863" b="80962"/>
+                <wp:wrapNone/>
+                <wp:docPr id="566979215" name="Arrow: Down 4"/>
+                <wp:cNvGraphicFramePr/>
+                <a:graphic xmlns:a="http://schemas.openxmlformats.org/drawingml/2006/main">
+                  <a:graphicData uri="http://schemas.microsoft.com/office/word/2010/wordprocessingShape">
+                    <wps:wsp>
+                      <wps:cNvSpPr/>
+                      <wps:spPr>
+                        <a:xfrm rot="16200000">
+                          <a:off x="0" y="0"/>
+                          <a:ext cx="381000" cy="371475"/>
+                        </a:xfrm>
+                        <a:prstGeom prst="downArrow">
+                          <a:avLst/>
+                        </a:prstGeom>
+                      </wps:spPr>
+                      <wps:style>
+                        <a:lnRef idx="0">
+                          <a:schemeClr val="accent2"/>
+                        </a:lnRef>
+                        <a:fillRef idx="3">
+                          <a:schemeClr val="accent2"/>
+                        </a:fillRef>
+                        <a:effectRef idx="3">
+                          <a:schemeClr val="accent2"/>
+                        </a:effectRef>
+                        <a:fontRef idx="minor">
+                          <a:schemeClr val="lt1"/>
+                        </a:fontRef>
+                      </wps:style>
+                      <wps:bodyPr rot="0" spcFirstLastPara="0" vertOverflow="overflow" horzOverflow="overflow" vert="horz" wrap="square" lIns="91440" tIns="45720" rIns="91440" bIns="45720" numCol="1" spcCol="0" rtlCol="0" fromWordArt="0" anchor="ctr" anchorCtr="0" forceAA="0" compatLnSpc="1">
+                        <a:prstTxWarp prst="textNoShape">
+                          <a:avLst/>
+                        </a:prstTxWarp>
+                        <a:noAutofit/>
+                      </wps:bodyPr>
+                    </wps:wsp>
+                  </a:graphicData>
+                </a:graphic>
+              </wp:anchor>
+            </w:drawing>
+          </mc:Choice>
+          <mc:Fallback>
+            <w:pict>
+              <v:shapetype w14:anchorId="407CD842" id="_x0000_t67" coordsize="21600,21600" o:spt="67" adj="16200,5400" path="m0@0l@1@0@1,0@2,0@2@0,21600@0,10800,21600xe">
+                <v:stroke joinstyle="miter"/>
+                <v:formulas>
+                  <v:f eqn="val #0"/>
+                  <v:f eqn="val #1"/>
+                  <v:f eqn="sum height 0 #1"/>
+                  <v:f eqn="sum 10800 0 #1"/>
+                  <v:f eqn="sum width 0 #0"/>
+                  <v:f eqn="prod @4 @3 10800"/>
+                  <v:f eqn="sum width 0 @5"/>
+                </v:formulas>
+                <v:path o:connecttype="custom" o:connectlocs="10800,0;0,@0;10800,21600;21600,@0" o:connectangles="270,180,90,0" textboxrect="@1,0,@2,@6"/>
+                <v:handles>
+                  <v:h position="#1,#0" xrange="0,10800" yrange="0,21600"/>
+                </v:handles>
+              </v:shapetype>
+              <v:shape id="Arrow: Down 4" o:spid="_x0000_s1026" type="#_x0000_t67" style="position:absolute;margin-left:6pt;margin-top:6.35pt;width:30pt;height:29.25pt;rotation:-90;z-index:251659264;visibility:visible;mso-wrap-style:square;mso-wrap-distance-left:9pt;mso-wrap-distance-top:0;mso-wrap-distance-right:9pt;mso-wrap-distance-bottom:0;mso-position-horizontal:absolute;mso-position-horizontal-relative:text;mso-position-vertical:absolute;mso-position-vertical-relative:text;v-text-anchor:middle" o:gfxdata="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" adj="10800" fillcolor="#ee853d [3029]" stroked="f">
+                <v:fill color2="#ec7a2d [3173]" rotate="t" colors="0 #f18c55;.5 #f67b28;1 #e56b17" focus="100%" type="gradient">
+                  <o:fill v:ext="view" type="gradientUnscaled"/>
+                </v:fill>
+                <v:shadow on="t" color="black" opacity="41287f" offset="0,1.5pt"/>
+              </v:shape>
+            </w:pict>
+          </mc:Fallback>
+        </mc:AlternateContent>
+      </w:r>
+    </w:p>
+    <w:p>
+      <w:pPr>
+        <w:shd w:val="clear" w:color="auto" w:fill="1F1F1F"/>
+        <w:spacing w:after="0" w:line="210" w:lineRule="atLeast"/>
+        <w:rPr>
+          <w:rFonts w:ascii="Consolas" w:eastAsia="Times New Roman" w:hAnsi="Consolas" w:cs="Times New Roman"/>
+          <w:color w:val="CCCCCC"/>
+          <w:kern w:val="0"/>
+          <w:sz w:val="21"/>
+          <w:szCs w:val="21"/>
+          <w14:ligatures w14:val="none"/>
+        </w:rPr>
+      </w:pPr>
+      <w:r>
+        <w:rPr>
+          <w:rFonts w:ascii="Consolas" w:eastAsia="Times New Roman" w:hAnsi="Consolas" w:cs="Times New Roman"/>
+          <w:color w:val="CCCCCC"/>
+          <w:kern w:val="0"/>
+          <w:sz w:val="21"/>
+          <w:szCs w:val="21"/>
+          <w14:ligatures w14:val="none"/>
+        </w:rPr>
+        <w:t xml:space="preserve">        </w:t>
+      </w:r>
+      <w:r>
+        <w:rPr>
+          <w:rFonts w:ascii="Consolas" w:eastAsia="Times New Roman" w:hAnsi="Consolas" w:cs="Times New Roman"/>
+          <w:color w:val="C586C0"/>
+          <w:kern w:val="0"/>
+          <w:sz w:val="21"/>
+          <w:szCs w:val="21"/>
+          <w14:ligatures w14:val="none"/>
+        </w:rPr>
+        <w:t>@include</w:t>
+      </w:r>
+      <w:r>
+        <w:rPr>
+          <w:rFonts w:ascii="Consolas" w:eastAsia="Times New Roman" w:hAnsi="Consolas" w:cs="Times New Roman"/>
+          <w:color w:val="CCCCCC"/>
+          <w:kern w:val="0"/>
+          <w:sz w:val="21"/>
+          <w:szCs w:val="21"/>
+          <w14:ligatures w14:val="none"/>
+        </w:rPr>
+        <w:t xml:space="preserve"> </w:t>
+      </w:r>
+      <w:proofErr w:type="gramStart"/>
+      <w:r>
+        <w:rPr>
+          <w:rFonts w:ascii="Consolas" w:eastAsia="Times New Roman" w:hAnsi="Consolas" w:cs="Times New Roman"/>
+          <w:color w:val="DCDCAA"/>
+          <w:kern w:val="0"/>
+          <w:sz w:val="21"/>
+          <w:szCs w:val="21"/>
+          <w14:ligatures w14:val="none"/>
+        </w:rPr>
+        <w:t>bordered</w:t>
+      </w:r>
+      <w:r>
+        <w:rPr>
+          <w:rFonts w:ascii="Consolas" w:eastAsia="Times New Roman" w:hAnsi="Consolas" w:cs="Times New Roman"/>
+          <w:color w:val="CCCCCC"/>
+          <w:kern w:val="0"/>
+          <w:sz w:val="21"/>
+          <w:szCs w:val="21"/>
+          <w14:ligatures w14:val="none"/>
+        </w:rPr>
+        <w:t>(</w:t>
+      </w:r>
+      <w:proofErr w:type="gramEnd"/>
+      <w:r>
+        <w:rPr>
+          <w:rFonts w:ascii="Consolas" w:eastAsia="Times New Roman" w:hAnsi="Consolas" w:cs="Times New Roman"/>
+          <w:color w:val="CE9178"/>
+          <w:kern w:val="0"/>
+          <w:sz w:val="21"/>
+          <w:szCs w:val="21"/>
+          <w14:ligatures w14:val="none"/>
+        </w:rPr>
+        <w:t>yellow</w:t>
+      </w:r>
+      <w:r>
+        <w:rPr>
+          <w:rFonts w:ascii="Consolas" w:eastAsia="Times New Roman" w:hAnsi="Consolas" w:cs="Times New Roman"/>
+          <w:color w:val="CCCCCC"/>
+          <w:kern w:val="0"/>
+          <w:sz w:val="21"/>
+          <w:szCs w:val="21"/>
+          <w14:ligatures w14:val="none"/>
+        </w:rPr>
+        <w:t xml:space="preserve">, </w:t>
+      </w:r>
+      <w:r>
+        <w:rPr>
+          <w:rFonts w:ascii="Consolas" w:eastAsia="Times New Roman" w:hAnsi="Consolas" w:cs="Times New Roman"/>
+          <w:color w:val="B5CEA8"/>
+          <w:kern w:val="0"/>
+          <w:sz w:val="21"/>
+          <w:szCs w:val="21"/>
+          <w14:ligatures w14:val="none"/>
+        </w:rPr>
+        <w:t>3px</w:t>
+      </w:r>
+      <w:r>
+        <w:rPr>
+          <w:rFonts w:ascii="Consolas" w:eastAsia="Times New Roman" w:hAnsi="Consolas" w:cs="Times New Roman"/>
+          <w:color w:val="CCCCCC"/>
+          <w:kern w:val="0"/>
+          <w:sz w:val="21"/>
+          <w:szCs w:val="21"/>
+          <w14:ligatures w14:val="none"/>
+        </w:rPr>
+        <w:t>);  </w:t>
+      </w:r>
+      <w:r>
+        <w:rPr>
+          <w:rFonts w:ascii="Consolas" w:eastAsia="Times New Roman" w:hAnsi="Consolas" w:cs="Times New Roman"/>
+          <w:color w:val="6A9955"/>
+          <w:kern w:val="0"/>
+          <w:sz w:val="21"/>
+          <w:szCs w:val="21"/>
+          <w14:ligatures w14:val="none"/>
+        </w:rPr>
+        <w:t>// Call mixin with two values</w:t>
+      </w:r>
+    </w:p>
+    <w:p>
+      <w:pPr>
+        <w:shd w:val="clear" w:color="auto" w:fill="1F1F1F"/>
+        <w:spacing w:after="0" w:line="210" w:lineRule="atLeast"/>
+        <w:rPr>
+          <w:rFonts w:ascii="Consolas" w:eastAsia="Times New Roman" w:hAnsi="Consolas" w:cs="Times New Roman"/>
+          <w:color w:val="CCCCCC"/>
+          <w:kern w:val="0"/>
+          <w:sz w:val="21"/>
+          <w:szCs w:val="21"/>
+          <w14:ligatures w14:val="none"/>
+        </w:rPr>
+      </w:pPr>
+    </w:p>
+    <w:p>
+      <w:pPr>
+        <w:shd w:val="clear" w:color="auto" w:fill="1F1F1F"/>
+        <w:spacing w:after="0" w:line="210" w:lineRule="atLeast"/>
+        <w:rPr>
+          <w:rFonts w:ascii="Consolas" w:eastAsia="Times New Roman" w:hAnsi="Consolas" w:cs="Times New Roman"/>
+          <w:color w:val="CCCCCC"/>
+          <w:kern w:val="0"/>
+          <w:sz w:val="21"/>
+          <w:szCs w:val="21"/>
+          <w14:ligatures w14:val="none"/>
+        </w:rPr>
+      </w:pPr>
+      <w:r>
+        <w:rPr>
+          <w:rFonts w:ascii="Consolas" w:eastAsia="Times New Roman" w:hAnsi="Consolas" w:cs="Times New Roman"/>
+          <w:color w:val="CCCCCC"/>
+          <w:kern w:val="0"/>
+          <w:sz w:val="21"/>
+          <w:szCs w:val="21"/>
+          <w14:ligatures w14:val="none"/>
+        </w:rPr>
+        <w:t xml:space="preserve">        </w:t>
+      </w:r>
+      <w:r>
+        <w:rPr>
+          <w:rFonts w:ascii="Consolas" w:eastAsia="Times New Roman" w:hAnsi="Consolas" w:cs="Times New Roman"/>
+          <w:color w:val="9CDCFE"/>
+          <w:kern w:val="0"/>
+          <w:sz w:val="21"/>
+          <w:szCs w:val="21"/>
+          <w14:ligatures w14:val="none"/>
+        </w:rPr>
+        <w:t>padding-top</w:t>
+      </w:r>
+      <w:r>
+        <w:rPr>
+          <w:rFonts w:ascii="Consolas" w:eastAsia="Times New Roman" w:hAnsi="Consolas" w:cs="Times New Roman"/>
+          <w:color w:val="CCCCCC"/>
+          <w:kern w:val="0"/>
+          <w:sz w:val="21"/>
+          <w:szCs w:val="21"/>
+          <w14:ligatures w14:val="none"/>
+        </w:rPr>
+        <w:t xml:space="preserve">: </w:t>
+      </w:r>
+      <w:r>
+        <w:rPr>
+          <w:rFonts w:ascii="Consolas" w:eastAsia="Times New Roman" w:hAnsi="Consolas" w:cs="Times New Roman"/>
+          <w:color w:val="B5CEA8"/>
+          <w:kern w:val="0"/>
+          <w:sz w:val="21"/>
+          <w:szCs w:val="21"/>
+          <w14:ligatures w14:val="none"/>
+        </w:rPr>
+        <w:t>5%</w:t>
+      </w:r>
+      <w:r>
+        <w:rPr>
+          <w:rFonts w:ascii="Consolas" w:eastAsia="Times New Roman" w:hAnsi="Consolas" w:cs="Times New Roman"/>
+          <w:color w:val="CCCCCC"/>
+          <w:kern w:val="0"/>
+          <w:sz w:val="21"/>
+          <w:szCs w:val="21"/>
+          <w14:ligatures w14:val="none"/>
+        </w:rPr>
+        <w:t>;</w:t>
+      </w:r>
+    </w:p>
+    <w:p>
+      <w:pPr>
+        <w:shd w:val="clear" w:color="auto" w:fill="1F1F1F"/>
+        <w:spacing w:after="0" w:line="210" w:lineRule="atLeast"/>
+        <w:rPr>
+          <w:rFonts w:ascii="Consolas" w:eastAsia="Times New Roman" w:hAnsi="Consolas" w:cs="Times New Roman"/>
+          <w:color w:val="CCCCCC"/>
+          <w:kern w:val="0"/>
+          <w:sz w:val="21"/>
+          <w:szCs w:val="21"/>
+          <w14:ligatures w14:val="none"/>
+        </w:rPr>
+      </w:pPr>
+    </w:p>
+    <w:p>
+      <w:pPr>
+        <w:shd w:val="clear" w:color="auto" w:fill="1F1F1F"/>
+        <w:spacing w:after="0" w:line="210" w:lineRule="atLeast"/>
+        <w:rPr>
+          <w:rFonts w:ascii="Consolas" w:eastAsia="Times New Roman" w:hAnsi="Consolas" w:cs="Times New Roman"/>
+          <w:color w:val="CCCCCC"/>
+          <w:kern w:val="0"/>
+          <w:sz w:val="21"/>
+          <w:szCs w:val="21"/>
+          <w14:ligatures w14:val="none"/>
+        </w:rPr>
+      </w:pPr>
+      <w:r>
+        <w:rPr>
+          <w:rFonts w:ascii="Consolas" w:eastAsia="Times New Roman" w:hAnsi="Consolas" w:cs="Times New Roman"/>
+          <w:color w:val="CCCCCC"/>
+          <w:kern w:val="0"/>
+          <w:sz w:val="21"/>
+          <w:szCs w:val="21"/>
+          <w14:ligatures w14:val="none"/>
+        </w:rPr>
+        <w:t>       </w:t>
+      </w:r>
+    </w:p>
+    <w:p>
+      <w:pPr>
+        <w:shd w:val="clear" w:color="auto" w:fill="1F1F1F"/>
+        <w:spacing w:after="0" w:line="210" w:lineRule="atLeast"/>
+        <w:rPr>
+          <w:rFonts w:ascii="Consolas" w:eastAsia="Times New Roman" w:hAnsi="Consolas" w:cs="Times New Roman"/>
+          <w:color w:val="CCCCCC"/>
+          <w:kern w:val="0"/>
+          <w:sz w:val="21"/>
+          <w:szCs w:val="21"/>
+          <w14:ligatures w14:val="none"/>
+        </w:rPr>
+      </w:pPr>
+      <w:r>
+        <w:rPr>
+          <w:rFonts w:ascii="Consolas" w:eastAsia="Times New Roman" w:hAnsi="Consolas" w:cs="Times New Roman"/>
+          <w:color w:val="CCCCCC"/>
+          <w:kern w:val="0"/>
+          <w:sz w:val="21"/>
+          <w:szCs w:val="21"/>
+          <w14:ligatures w14:val="none"/>
+        </w:rPr>
+        <w:t xml:space="preserve">        </w:t>
+      </w:r>
+      <w:r>
+        <w:rPr>
+          <w:rFonts w:ascii="Consolas" w:eastAsia="Times New Roman" w:hAnsi="Consolas" w:cs="Times New Roman"/>
+          <w:color w:val="9CDCFE"/>
+          <w:kern w:val="0"/>
+          <w:sz w:val="21"/>
+          <w:szCs w:val="21"/>
+          <w14:ligatures w14:val="none"/>
+        </w:rPr>
+        <w:t>width</w:t>
+      </w:r>
+      <w:r>
+        <w:rPr>
+          <w:rFonts w:ascii="Consolas" w:eastAsia="Times New Roman" w:hAnsi="Consolas" w:cs="Times New Roman"/>
+          <w:color w:val="CCCCCC"/>
+          <w:kern w:val="0"/>
+          <w:sz w:val="21"/>
+          <w:szCs w:val="21"/>
+          <w14:ligatures w14:val="none"/>
+        </w:rPr>
+        <w:t xml:space="preserve">: </w:t>
+      </w:r>
+      <w:r>
+        <w:rPr>
+          <w:rFonts w:ascii="Consolas" w:eastAsia="Times New Roman" w:hAnsi="Consolas" w:cs="Times New Roman"/>
+          <w:color w:val="B5CEA8"/>
+          <w:kern w:val="0"/>
+          <w:sz w:val="21"/>
+          <w:szCs w:val="21"/>
+          <w14:ligatures w14:val="none"/>
+        </w:rPr>
+        <w:t>75%</w:t>
+      </w:r>
+      <w:r>
+        <w:rPr>
+          <w:rFonts w:ascii="Consolas" w:eastAsia="Times New Roman" w:hAnsi="Consolas" w:cs="Times New Roman"/>
+          <w:color w:val="CCCCCC"/>
+          <w:kern w:val="0"/>
+          <w:sz w:val="21"/>
+          <w:szCs w:val="21"/>
+          <w14:ligatures w14:val="none"/>
+        </w:rPr>
+        <w:t>;</w:t>
+      </w:r>
+    </w:p>
+    <w:p>
+      <w:pPr>
+        <w:shd w:val="clear" w:color="auto" w:fill="1F1F1F"/>
+        <w:spacing w:after="0" w:line="210" w:lineRule="atLeast"/>
+        <w:rPr>
+          <w:rFonts w:ascii="Consolas" w:eastAsia="Times New Roman" w:hAnsi="Consolas" w:cs="Times New Roman"/>
+          <w:color w:val="CCCCCC"/>
+          <w:kern w:val="0"/>
+          <w:sz w:val="21"/>
+          <w:szCs w:val="21"/>
+          <w14:ligatures w14:val="none"/>
+        </w:rPr>
+      </w:pPr>
+      <w:r>
+        <w:rPr>
+          <w:rFonts w:ascii="Consolas" w:eastAsia="Times New Roman" w:hAnsi="Consolas" w:cs="Times New Roman"/>
+          <w:color w:val="CCCCCC"/>
+          <w:kern w:val="0"/>
+          <w:sz w:val="21"/>
+          <w:szCs w:val="21"/>
+          <w14:ligatures w14:val="none"/>
+        </w:rPr>
+        <w:t xml:space="preserve">        </w:t>
+      </w:r>
+      <w:r>
+        <w:rPr>
+          <w:rFonts w:ascii="Consolas" w:eastAsia="Times New Roman" w:hAnsi="Consolas" w:cs="Times New Roman"/>
+          <w:color w:val="9CDCFE"/>
+          <w:kern w:val="0"/>
+          <w:sz w:val="21"/>
+          <w:szCs w:val="21"/>
+          <w14:ligatures w14:val="none"/>
+        </w:rPr>
+        <w:t>margin</w:t>
+      </w:r>
+      <w:r>
+        <w:rPr>
+          <w:rFonts w:ascii="Consolas" w:eastAsia="Times New Roman" w:hAnsi="Consolas" w:cs="Times New Roman"/>
+          <w:color w:val="CCCCCC"/>
+          <w:kern w:val="0"/>
+          <w:sz w:val="21"/>
+          <w:szCs w:val="21"/>
+          <w14:ligatures w14:val="none"/>
+        </w:rPr>
+        <w:t xml:space="preserve">: </w:t>
+      </w:r>
+      <w:r>
+        <w:rPr>
+          <w:rFonts w:ascii="Consolas" w:eastAsia="Times New Roman" w:hAnsi="Consolas" w:cs="Times New Roman"/>
+          <w:color w:val="B5CEA8"/>
+          <w:kern w:val="0"/>
+          <w:sz w:val="21"/>
+          <w:szCs w:val="21"/>
+          <w14:ligatures w14:val="none"/>
+        </w:rPr>
+        <w:t>0</w:t>
+      </w:r>
+      <w:r>
+        <w:rPr>
+          <w:rFonts w:ascii="Consolas" w:eastAsia="Times New Roman" w:hAnsi="Consolas" w:cs="Times New Roman"/>
+          <w:color w:val="CCCCCC"/>
+          <w:kern w:val="0"/>
+          <w:sz w:val="21"/>
+          <w:szCs w:val="21"/>
+          <w14:ligatures w14:val="none"/>
+        </w:rPr>
+        <w:t xml:space="preserve"> </w:t>
+      </w:r>
+      <w:r>
+        <w:rPr>
+          <w:rFonts w:ascii="Consolas" w:eastAsia="Times New Roman" w:hAnsi="Consolas" w:cs="Times New Roman"/>
+          <w:color w:val="CE9178"/>
+          <w:kern w:val="0"/>
+          <w:sz w:val="21"/>
+          <w:szCs w:val="21"/>
+          <w14:ligatures w14:val="none"/>
+        </w:rPr>
+        <w:t>auto</w:t>
+      </w:r>
+      <w:r>
+        <w:rPr>
+          <w:rFonts w:ascii="Consolas" w:eastAsia="Times New Roman" w:hAnsi="Consolas" w:cs="Times New Roman"/>
+          <w:color w:val="CCCCCC"/>
+          <w:kern w:val="0"/>
+          <w:sz w:val="21"/>
+          <w:szCs w:val="21"/>
+          <w14:ligatures w14:val="none"/>
+        </w:rPr>
+        <w:t>;</w:t>
+      </w:r>
+    </w:p>
+    <w:p>
+      <w:pPr>
+        <w:shd w:val="clear" w:color="auto" w:fill="1F1F1F"/>
+        <w:spacing w:after="0" w:line="210" w:lineRule="atLeast"/>
+        <w:rPr>
+          <w:rFonts w:ascii="Consolas" w:eastAsia="Times New Roman" w:hAnsi="Consolas" w:cs="Times New Roman"/>
+          <w:color w:val="CCCCCC"/>
+          <w:kern w:val="0"/>
+          <w:sz w:val="21"/>
+          <w:szCs w:val="21"/>
+          <w14:ligatures w14:val="none"/>
+        </w:rPr>
+      </w:pPr>
+    </w:p>
+    <w:p>
+      <w:pPr>
+        <w:shd w:val="clear" w:color="auto" w:fill="1F1F1F"/>
+        <w:spacing w:after="0" w:line="210" w:lineRule="atLeast"/>
+        <w:rPr>
+          <w:rFonts w:ascii="Consolas" w:eastAsia="Times New Roman" w:hAnsi="Consolas" w:cs="Times New Roman"/>
+          <w:color w:val="CCCCCC"/>
+          <w:kern w:val="0"/>
+          <w:sz w:val="21"/>
+          <w:szCs w:val="21"/>
+          <w14:ligatures w14:val="none"/>
+        </w:rPr>
+      </w:pPr>
+      <w:r>
+        <w:rPr>
+          <w:rFonts w:ascii="Consolas" w:eastAsia="Times New Roman" w:hAnsi="Consolas" w:cs="Times New Roman"/>
+          <w:color w:val="CCCCCC"/>
+          <w:kern w:val="0"/>
+          <w:sz w:val="21"/>
+          <w:szCs w:val="21"/>
+          <w14:ligatures w14:val="none"/>
+        </w:rPr>
+        <w:t xml:space="preserve">    </w:t>
+      </w:r>
+      <w:proofErr w:type="gramStart"/>
+      <w:r>
+        <w:rPr>
+          <w:rFonts w:ascii="Consolas" w:eastAsia="Times New Roman" w:hAnsi="Consolas" w:cs="Times New Roman"/>
+          <w:color w:val="9CDCFE"/>
+          <w:kern w:val="0"/>
+          <w:sz w:val="21"/>
+          <w:szCs w:val="21"/>
+          <w14:ligatures w14:val="none"/>
+        </w:rPr>
+        <w:t>#{</w:t>
+      </w:r>
+      <w:proofErr w:type="gramEnd"/>
+      <w:r>
+        <w:rPr>
+          <w:rFonts w:ascii="Consolas" w:eastAsia="Times New Roman" w:hAnsi="Consolas" w:cs="Times New Roman"/>
+          <w:color w:val="9CDCFE"/>
+          <w:kern w:val="0"/>
+          <w:sz w:val="21"/>
+          <w:szCs w:val="21"/>
+          <w14:ligatures w14:val="none"/>
+        </w:rPr>
+        <w:t>&amp;}</w:t>
+      </w:r>
+      <w:r>
+        <w:rPr>
+          <w:rFonts w:ascii="Consolas" w:eastAsia="Times New Roman" w:hAnsi="Consolas" w:cs="Times New Roman"/>
+          <w:color w:val="CCCCCC"/>
+          <w:kern w:val="0"/>
+          <w:sz w:val="21"/>
+          <w:szCs w:val="21"/>
+          <w14:ligatures w14:val="none"/>
+        </w:rPr>
+        <w:t>__p {</w:t>
+      </w:r>
+    </w:p>
+    <w:p>
+      <w:pPr>
+        <w:shd w:val="clear" w:color="auto" w:fill="1F1F1F"/>
+        <w:spacing w:after="0" w:line="210" w:lineRule="atLeast"/>
+        <w:rPr>
+          <w:rFonts w:ascii="Consolas" w:eastAsia="Times New Roman" w:hAnsi="Consolas" w:cs="Times New Roman"/>
+          <w:color w:val="CCCCCC"/>
+          <w:kern w:val="0"/>
+          <w:sz w:val="21"/>
+          <w:szCs w:val="21"/>
+          <w14:ligatures w14:val="none"/>
+        </w:rPr>
+      </w:pPr>
+    </w:p>
+    <w:p>
+      <w:pPr>
+        <w:shd w:val="clear" w:color="auto" w:fill="1F1F1F"/>
+        <w:spacing w:after="0" w:line="210" w:lineRule="atLeast"/>
+        <w:rPr>
+          <w:rFonts w:ascii="Consolas" w:eastAsia="Times New Roman" w:hAnsi="Consolas" w:cs="Times New Roman"/>
+          <w:color w:val="CCCCCC"/>
+          <w:kern w:val="0"/>
+          <w:sz w:val="21"/>
+          <w:szCs w:val="21"/>
+          <w14:ligatures w14:val="none"/>
+        </w:rPr>
+      </w:pPr>
+      <w:r>
+        <w:rPr>
+          <w:rFonts w:ascii="Consolas" w:eastAsia="Times New Roman" w:hAnsi="Consolas" w:cs="Times New Roman"/>
+          <w:color w:val="CCCCCC"/>
+          <w:kern w:val="0"/>
+          <w:sz w:val="21"/>
+          <w:szCs w:val="21"/>
+          <w14:ligatures w14:val="none"/>
+        </w:rPr>
+        <w:t xml:space="preserve">        </w:t>
+      </w:r>
+      <w:proofErr w:type="spellStart"/>
+      <w:r>
+        <w:rPr>
+          <w:rFonts w:ascii="Consolas" w:eastAsia="Times New Roman" w:hAnsi="Consolas" w:cs="Times New Roman"/>
+          <w:color w:val="9CDCFE"/>
+          <w:kern w:val="0"/>
+          <w:sz w:val="21"/>
+          <w:szCs w:val="21"/>
+          <w14:ligatures w14:val="none"/>
+        </w:rPr>
+        <w:t>font-</w:t>
+      </w:r>
+      <w:proofErr w:type="gramStart"/>
+      <w:r>
+        <w:rPr>
+          <w:rFonts w:ascii="Consolas" w:eastAsia="Times New Roman" w:hAnsi="Consolas" w:cs="Times New Roman"/>
+          <w:color w:val="9CDCFE"/>
+          <w:kern w:val="0"/>
+          <w:sz w:val="21"/>
+          <w:szCs w:val="21"/>
+          <w14:ligatures w14:val="none"/>
+        </w:rPr>
+        <w:t>weight</w:t>
+      </w:r>
+      <w:r>
+        <w:rPr>
+          <w:rFonts w:ascii="Consolas" w:eastAsia="Times New Roman" w:hAnsi="Consolas" w:cs="Times New Roman"/>
+          <w:color w:val="CCCCCC"/>
+          <w:kern w:val="0"/>
+          <w:sz w:val="21"/>
+          <w:szCs w:val="21"/>
+          <w14:ligatures w14:val="none"/>
+        </w:rPr>
+        <w:t>:</w:t>
+      </w:r>
+      <w:r>
+        <w:rPr>
+          <w:rFonts w:ascii="Consolas" w:eastAsia="Times New Roman" w:hAnsi="Consolas" w:cs="Times New Roman"/>
+          <w:color w:val="DCDCAA"/>
+          <w:kern w:val="0"/>
+          <w:sz w:val="21"/>
+          <w:szCs w:val="21"/>
+          <w14:ligatures w14:val="none"/>
+        </w:rPr>
+        <w:t>weight</w:t>
+      </w:r>
+      <w:proofErr w:type="spellEnd"/>
+      <w:proofErr w:type="gramEnd"/>
+      <w:r>
+        <w:rPr>
+          <w:rFonts w:ascii="Consolas" w:eastAsia="Times New Roman" w:hAnsi="Consolas" w:cs="Times New Roman"/>
+          <w:color w:val="CCCCCC"/>
+          <w:kern w:val="0"/>
+          <w:sz w:val="21"/>
+          <w:szCs w:val="21"/>
+          <w14:ligatures w14:val="none"/>
+        </w:rPr>
+        <w:t>(</w:t>
+      </w:r>
+      <w:r>
+        <w:rPr>
+          <w:rFonts w:ascii="Consolas" w:eastAsia="Times New Roman" w:hAnsi="Consolas" w:cs="Times New Roman"/>
+          <w:color w:val="9CDCFE"/>
+          <w:kern w:val="0"/>
+          <w:sz w:val="21"/>
+          <w:szCs w:val="21"/>
+          <w14:ligatures w14:val="none"/>
+        </w:rPr>
+        <w:t>regular</w:t>
+      </w:r>
+      <w:r>
+        <w:rPr>
+          <w:rFonts w:ascii="Consolas" w:eastAsia="Times New Roman" w:hAnsi="Consolas" w:cs="Times New Roman"/>
+          <w:color w:val="CCCCCC"/>
+          <w:kern w:val="0"/>
+          <w:sz w:val="21"/>
+          <w:szCs w:val="21"/>
+          <w14:ligatures w14:val="none"/>
+        </w:rPr>
+        <w:t>);</w:t>
+      </w:r>
+    </w:p>
+    <w:p>
+      <w:pPr>
+        <w:shd w:val="clear" w:color="auto" w:fill="1F1F1F"/>
+        <w:spacing w:after="0" w:line="210" w:lineRule="atLeast"/>
+        <w:rPr>
+          <w:rFonts w:ascii="Consolas" w:eastAsia="Times New Roman" w:hAnsi="Consolas" w:cs="Times New Roman"/>
+          <w:color w:val="CCCCCC"/>
+          <w:kern w:val="0"/>
+          <w:sz w:val="21"/>
+          <w:szCs w:val="21"/>
+          <w14:ligatures w14:val="none"/>
+        </w:rPr>
+      </w:pPr>
+    </w:p>
+    <w:p>
+      <w:pPr>
+        <w:shd w:val="clear" w:color="auto" w:fill="1F1F1F"/>
+        <w:spacing w:after="0" w:line="210" w:lineRule="atLeast"/>
+        <w:rPr>
+          <w:rFonts w:ascii="Consolas" w:eastAsia="Times New Roman" w:hAnsi="Consolas" w:cs="Times New Roman"/>
+          <w:color w:val="CCCCCC"/>
+          <w:kern w:val="0"/>
+          <w:sz w:val="21"/>
+          <w:szCs w:val="21"/>
+          <w14:ligatures w14:val="none"/>
+        </w:rPr>
+      </w:pPr>
+      <w:r>
+        <w:rPr>
+          <w:rFonts w:ascii="Consolas" w:eastAsia="Times New Roman" w:hAnsi="Consolas" w:cs="Times New Roman"/>
+          <w:color w:val="CCCCCC"/>
+          <w:kern w:val="0"/>
+          <w:sz w:val="21"/>
+          <w:szCs w:val="21"/>
+          <w14:ligatures w14:val="none"/>
+        </w:rPr>
+        <w:t xml:space="preserve">        </w:t>
+      </w:r>
+      <w:proofErr w:type="gramStart"/>
+      <w:r>
+        <w:rPr>
+          <w:rFonts w:ascii="Consolas" w:eastAsia="Times New Roman" w:hAnsi="Consolas" w:cs="Times New Roman"/>
+          <w:color w:val="569CD6"/>
+          <w:kern w:val="0"/>
+          <w:sz w:val="21"/>
+          <w:szCs w:val="21"/>
+          <w14:ligatures w14:val="none"/>
+        </w:rPr>
+        <w:t>&amp;</w:t>
+      </w:r>
+      <w:r>
+        <w:rPr>
+          <w:rFonts w:ascii="Consolas" w:eastAsia="Times New Roman" w:hAnsi="Consolas" w:cs="Times New Roman"/>
+          <w:color w:val="D7BA7D"/>
+          <w:kern w:val="0"/>
+          <w:sz w:val="21"/>
+          <w:szCs w:val="21"/>
+          <w14:ligatures w14:val="none"/>
+        </w:rPr>
+        <w:t>:hover</w:t>
+      </w:r>
+      <w:proofErr w:type="gramEnd"/>
+      <w:r>
+        <w:rPr>
+          <w:rFonts w:ascii="Consolas" w:eastAsia="Times New Roman" w:hAnsi="Consolas" w:cs="Times New Roman"/>
+          <w:color w:val="CCCCCC"/>
+          <w:kern w:val="0"/>
+          <w:sz w:val="21"/>
+          <w:szCs w:val="21"/>
+          <w14:ligatures w14:val="none"/>
+        </w:rPr>
+        <w:t xml:space="preserve"> {</w:t>
+      </w:r>
+    </w:p>
+    <w:p>
+      <w:pPr>
+        <w:shd w:val="clear" w:color="auto" w:fill="1F1F1F"/>
+        <w:spacing w:after="0" w:line="210" w:lineRule="atLeast"/>
+        <w:rPr>
+          <w:rFonts w:ascii="Consolas" w:eastAsia="Times New Roman" w:hAnsi="Consolas" w:cs="Times New Roman"/>
+          <w:color w:val="CCCCCC"/>
+          <w:kern w:val="0"/>
+          <w:sz w:val="21"/>
+          <w:szCs w:val="21"/>
+          <w14:ligatures w14:val="none"/>
+        </w:rPr>
+      </w:pPr>
+    </w:p>
+    <w:p>
+      <w:pPr>
+        <w:shd w:val="clear" w:color="auto" w:fill="1F1F1F"/>
+        <w:spacing w:after="0" w:line="210" w:lineRule="atLeast"/>
+        <w:rPr>
+          <w:rFonts w:ascii="Consolas" w:eastAsia="Times New Roman" w:hAnsi="Consolas" w:cs="Times New Roman"/>
+          <w:color w:val="CCCCCC"/>
+          <w:kern w:val="0"/>
+          <w:sz w:val="21"/>
+          <w:szCs w:val="21"/>
+          <w14:ligatures w14:val="none"/>
+        </w:rPr>
+      </w:pPr>
+      <w:r>
+        <w:rPr>
+          <w:rFonts w:ascii="Consolas" w:eastAsia="Times New Roman" w:hAnsi="Consolas" w:cs="Times New Roman"/>
+          <w:color w:val="CCCCCC"/>
+          <w:kern w:val="0"/>
+          <w:sz w:val="21"/>
+          <w:szCs w:val="21"/>
+          <w14:ligatures w14:val="none"/>
+        </w:rPr>
+        <w:t xml:space="preserve">            </w:t>
+      </w:r>
+      <w:proofErr w:type="spellStart"/>
+      <w:proofErr w:type="gramStart"/>
+      <w:r>
+        <w:rPr>
+          <w:rFonts w:ascii="Consolas" w:eastAsia="Times New Roman" w:hAnsi="Consolas" w:cs="Times New Roman"/>
+          <w:color w:val="9CDCFE"/>
+          <w:kern w:val="0"/>
+          <w:sz w:val="21"/>
+          <w:szCs w:val="21"/>
+          <w14:ligatures w14:val="none"/>
+        </w:rPr>
+        <w:t>color</w:t>
+      </w:r>
+      <w:r>
+        <w:rPr>
+          <w:rFonts w:ascii="Consolas" w:eastAsia="Times New Roman" w:hAnsi="Consolas" w:cs="Times New Roman"/>
+          <w:color w:val="CCCCCC"/>
+          <w:kern w:val="0"/>
+          <w:sz w:val="21"/>
+          <w:szCs w:val="21"/>
+          <w14:ligatures w14:val="none"/>
+        </w:rPr>
+        <w:t>:</w:t>
+      </w:r>
+      <w:r>
+        <w:rPr>
+          <w:rFonts w:ascii="Consolas" w:eastAsia="Times New Roman" w:hAnsi="Consolas" w:cs="Times New Roman"/>
+          <w:color w:val="CE9178"/>
+          <w:kern w:val="0"/>
+          <w:sz w:val="21"/>
+          <w:szCs w:val="21"/>
+          <w14:ligatures w14:val="none"/>
+        </w:rPr>
+        <w:t>chocolate</w:t>
+      </w:r>
+      <w:proofErr w:type="spellEnd"/>
+      <w:proofErr w:type="gramEnd"/>
+      <w:r>
+        <w:rPr>
+          <w:rFonts w:ascii="Consolas" w:eastAsia="Times New Roman" w:hAnsi="Consolas" w:cs="Times New Roman"/>
+          <w:color w:val="CCCCCC"/>
+          <w:kern w:val="0"/>
+          <w:sz w:val="21"/>
+          <w:szCs w:val="21"/>
+          <w14:ligatures w14:val="none"/>
+        </w:rPr>
+        <w:t>;</w:t>
+      </w:r>
+    </w:p>
+    <w:p>
+      <w:pPr>
+        <w:shd w:val="clear" w:color="auto" w:fill="1F1F1F"/>
+        <w:spacing w:after="0" w:line="210" w:lineRule="atLeast"/>
+        <w:rPr>
+          <w:rFonts w:ascii="Consolas" w:eastAsia="Times New Roman" w:hAnsi="Consolas" w:cs="Times New Roman"/>
+          <w:color w:val="CCCCCC"/>
+          <w:kern w:val="0"/>
+          <w:sz w:val="21"/>
+          <w:szCs w:val="21"/>
+          <w14:ligatures w14:val="none"/>
+        </w:rPr>
+      </w:pPr>
+      <w:r>
+        <w:rPr>
+          <w:rFonts w:ascii="Consolas" w:eastAsia="Times New Roman" w:hAnsi="Consolas" w:cs="Times New Roman"/>
+          <w:color w:val="CCCCCC"/>
+          <w:kern w:val="0"/>
+          <w:sz w:val="21"/>
+          <w:szCs w:val="21"/>
+          <w14:ligatures w14:val="none"/>
+        </w:rPr>
+        <w:t>        }</w:t>
+      </w:r>
+    </w:p>
+    <w:p>
+      <w:pPr>
+        <w:shd w:val="clear" w:color="auto" w:fill="1F1F1F"/>
+        <w:spacing w:after="0" w:line="210" w:lineRule="atLeast"/>
+        <w:rPr>
+          <w:rFonts w:ascii="Consolas" w:eastAsia="Times New Roman" w:hAnsi="Consolas" w:cs="Times New Roman"/>
+          <w:color w:val="CCCCCC"/>
+          <w:kern w:val="0"/>
+          <w:sz w:val="21"/>
+          <w:szCs w:val="21"/>
+          <w14:ligatures w14:val="none"/>
+        </w:rPr>
+      </w:pPr>
+      <w:r>
+        <w:rPr>
+          <w:rFonts w:ascii="Consolas" w:eastAsia="Times New Roman" w:hAnsi="Consolas" w:cs="Times New Roman"/>
+          <w:color w:val="CCCCCC"/>
+          <w:kern w:val="0"/>
+          <w:sz w:val="21"/>
+          <w:szCs w:val="21"/>
+          <w14:ligatures w14:val="none"/>
+        </w:rPr>
+        <w:t>    }</w:t>
+      </w:r>
+    </w:p>
+    <w:p>
+      <w:pPr>
+        <w:shd w:val="clear" w:color="auto" w:fill="1F1F1F"/>
+        <w:spacing w:after="240" w:line="210" w:lineRule="atLeast"/>
+        <w:rPr>
+          <w:rFonts w:ascii="Consolas" w:eastAsia="Times New Roman" w:hAnsi="Consolas" w:cs="Times New Roman"/>
+          <w:color w:val="CCCCCC"/>
+          <w:kern w:val="0"/>
+          <w:sz w:val="21"/>
+          <w:szCs w:val="21"/>
+          <w14:ligatures w14:val="none"/>
+        </w:rPr>
+      </w:pPr>
+    </w:p>
+    <w:p>
+      <w:pPr>
+        <w:shd w:val="clear" w:color="auto" w:fill="1F1F1F"/>
+        <w:spacing w:after="0" w:line="210" w:lineRule="atLeast"/>
+        <w:rPr>
+          <w:rFonts w:ascii="Consolas" w:eastAsia="Times New Roman" w:hAnsi="Consolas" w:cs="Times New Roman"/>
+          <w:color w:val="CCCCCC"/>
+          <w:kern w:val="0"/>
+          <w:sz w:val="21"/>
+          <w:szCs w:val="21"/>
+          <w14:ligatures w14:val="none"/>
+        </w:rPr>
+      </w:pPr>
+      <w:r>
+        <w:rPr>
+          <w:rFonts w:ascii="Consolas" w:eastAsia="Times New Roman" w:hAnsi="Consolas" w:cs="Times New Roman"/>
+          <w:color w:val="CCCCCC"/>
+          <w:kern w:val="0"/>
+          <w:sz w:val="21"/>
+          <w:szCs w:val="21"/>
+          <w14:ligatures w14:val="none"/>
+        </w:rPr>
+        <w:t>    }</w:t>
+      </w:r>
+    </w:p>
+    <w:p>
+      <w:pPr>
+        <w:shd w:val="clear" w:color="auto" w:fill="1F1F1F"/>
+        <w:spacing w:after="0" w:line="210" w:lineRule="atLeast"/>
+        <w:rPr>
+          <w:rFonts w:ascii="Consolas" w:eastAsia="Times New Roman" w:hAnsi="Consolas" w:cs="Times New Roman"/>
+          <w:color w:val="CCCCCC"/>
+          <w:kern w:val="0"/>
+          <w:sz w:val="21"/>
+          <w:szCs w:val="21"/>
+          <w14:ligatures w14:val="none"/>
+        </w:rPr>
+      </w:pPr>
+    </w:p>
+    <w:p>
+      <w:pPr>
+        <w:shd w:val="clear" w:color="auto" w:fill="1F1F1F"/>
+        <w:spacing w:after="0" w:line="210" w:lineRule="atLeast"/>
+        <w:rPr>
+          <w:rFonts w:ascii="Consolas" w:eastAsia="Times New Roman" w:hAnsi="Consolas" w:cs="Times New Roman"/>
+          <w:color w:val="CCCCCC"/>
+          <w:kern w:val="0"/>
+          <w:sz w:val="21"/>
+          <w:szCs w:val="21"/>
+          <w14:ligatures w14:val="none"/>
+        </w:rPr>
+      </w:pPr>
+    </w:p>
+    <w:p/>
+    <w:p/>
+    <w:p>
+      <w:r>
+        <w:t xml:space="preserve">You can play with those parameters in the @include inside of </w:t>
+      </w:r>
+      <w:proofErr w:type="gramStart"/>
+      <w:r>
+        <w:t>the .main</w:t>
+      </w:r>
+      <w:proofErr w:type="gramEnd"/>
+      <w:r>
+        <w:t>, .main2 rule. You can see by the web page below that the project is listening to the new @mixin rules.</w:t>
+      </w:r>
+    </w:p>
+    <w:p>
+      <w:r>
+        <w:rPr>
+          <w:noProof/>
+        </w:rPr>
+        <w:drawing>
+          <wp:inline distT="0" distB="0" distL="0" distR="0" wp14:anchorId="04E20251" wp14:editId="412B2E6A">
+            <wp:extent cx="5943600" cy="1228725"/>
+            <wp:effectExtent l="0" t="0" r="0" b="9525"/>
+            <wp:docPr id="451322980" name="Picture 1"/>
+            <wp:cNvGraphicFramePr>
+              <a:graphicFrameLocks xmlns:a="http://schemas.openxmlformats.org/drawingml/2006/main" noChangeAspect="1"/>
+            </wp:cNvGraphicFramePr>
+            <a:graphic xmlns:a="http://schemas.openxmlformats.org/drawingml/2006/main">
+              <a:graphicData uri="http://schemas.openxmlformats.org/drawingml/2006/picture">
+                <pic:pic xmlns:pic="http://schemas.openxmlformats.org/drawingml/2006/picture">
+                  <pic:nvPicPr>
+                    <pic:cNvPr id="451322980" name=""/>
+                    <pic:cNvPicPr/>
+                  </pic:nvPicPr>
+                  <pic:blipFill>
+                    <a:blip r:embed="rId21"/>
+                    <a:stretch>
+                      <a:fillRect/>
+                    </a:stretch>
+                  </pic:blipFill>
+                  <pic:spPr>
+                    <a:xfrm>
+                      <a:off x="0" y="0"/>
+                      <a:ext cx="5943600" cy="1228725"/>
+                    </a:xfrm>
+                    <a:prstGeom prst="rect">
+                      <a:avLst/>
+                    </a:prstGeom>
+                  </pic:spPr>
+                </pic:pic>
+              </a:graphicData>
+            </a:graphic>
+          </wp:inline>
+        </w:drawing>
+      </w:r>
+    </w:p>
+    <w:p/>
+    <w:p>
+      <w:r>
+        <w:t>Check out your CSS regular file, and you can see how it was added as normal CSS there.</w:t>
+      </w:r>
+    </w:p>
+    <w:p>
+      <w:r>
+        <w:rPr>
+          <w:noProof/>
+        </w:rPr>
+        <w:lastRenderedPageBreak/>
+        <w:drawing>
+          <wp:inline distT="0" distB="0" distL="0" distR="0" wp14:anchorId="00F4FB3B" wp14:editId="5156BA6F">
+            <wp:extent cx="5934903" cy="2886478"/>
+            <wp:effectExtent l="0" t="0" r="0" b="9525"/>
+            <wp:docPr id="1613957035" name="Picture 1"/>
+            <wp:cNvGraphicFramePr>
+              <a:graphicFrameLocks xmlns:a="http://schemas.openxmlformats.org/drawingml/2006/main" noChangeAspect="1"/>
+            </wp:cNvGraphicFramePr>
+            <a:graphic xmlns:a="http://schemas.openxmlformats.org/drawingml/2006/main">
+              <a:graphicData uri="http://schemas.openxmlformats.org/drawingml/2006/picture">
+                <pic:pic xmlns:pic="http://schemas.openxmlformats.org/drawingml/2006/picture">
+                  <pic:nvPicPr>
+                    <pic:cNvPr id="1613957035" name=""/>
+                    <pic:cNvPicPr/>
+                  </pic:nvPicPr>
+                  <pic:blipFill>
+                    <a:blip r:embed="rId22"/>
+                    <a:stretch>
+                      <a:fillRect/>
+                    </a:stretch>
+                  </pic:blipFill>
+                  <pic:spPr>
+                    <a:xfrm>
+                      <a:off x="0" y="0"/>
+                      <a:ext cx="5934903" cy="2886478"/>
+                    </a:xfrm>
+                    <a:prstGeom prst="rect">
+                      <a:avLst/>
+                    </a:prstGeom>
+                  </pic:spPr>
+                </pic:pic>
+              </a:graphicData>
+            </a:graphic>
+          </wp:inline>
+        </w:drawing>
+      </w:r>
+    </w:p>
+    <w:p/>
     <w:sectPr>
       <w:pgSz w:w="12240" w:h="15840"/>
       <w:pgMar w:top="990" w:right="1440" w:bottom="1440" w:left="1440" w:header="720" w:footer="720" w:gutter="0"/>

</xml_diff>